<commit_message>
yelp web scraping code by LL
</commit_message>
<xml_diff>
--- a/Proposal of Project 2.docx
+++ b/Proposal of Project 2.docx
@@ -49,7 +49,19 @@
     </w:p>
     <w:p>
       <w:r>
-        <w:t>Reviews are one of metric to measure the popularities of resta</w:t>
+        <w:t xml:space="preserve">Review </w:t>
+      </w:r>
+      <w:r>
+        <w:t>is</w:t>
+      </w:r>
+      <w:r>
+        <w:t xml:space="preserve"> one of metric</w:t>
+      </w:r>
+      <w:r>
+        <w:t>s</w:t>
+      </w:r>
+      <w:r>
+        <w:t xml:space="preserve"> to measure the popularities of resta</w:t>
       </w:r>
       <w:r>
         <w:t xml:space="preserve">urants. Positive reviews indicate that a restaurant offers amazing customer service, an attractive atmosphere and top-quality of food. The good reviews </w:t>
@@ -64,7 +76,13 @@
         <w:t xml:space="preserve">attract millions of people to a restaurant’s </w:t>
       </w:r>
       <w:r>
-        <w:t xml:space="preserve">existence and produce an uplift in sales.   There’s are different sources of review sources customer can access, among them, google reviews and yelp are two trustable sources of reviews. </w:t>
+        <w:t xml:space="preserve">existence and produce an uplift in sales.   There’s are different review sources </w:t>
+      </w:r>
+      <w:r>
+        <w:t xml:space="preserve">that </w:t>
+      </w:r>
+      <w:r>
+        <w:t xml:space="preserve">customer can access, among them, google reviews and yelp are two trustable sources of reviews. </w:t>
       </w:r>
     </w:p>
     <w:p/>
@@ -85,10 +103,7 @@
     </w:p>
     <w:p>
       <w:r>
-        <w:t>Georgia Institute of Technology (Georgia Tech)</w:t>
-      </w:r>
-      <w:r>
-        <w:t xml:space="preserve"> is one of the centers of education</w:t>
+        <w:t>Georgia Institute of Technology (Georgia Tech) is one of the centers of education</w:t>
       </w:r>
       <w:r>
         <w:t>, business, and tourism in Atlanta</w:t>
@@ -143,6 +158,14 @@
       <w:proofErr w:type="spellStart"/>
       <w:r>
         <w:t>Mongodb</w:t>
+      </w:r>
+      <w:proofErr w:type="spellEnd"/>
+      <w:r>
+        <w:t>/</w:t>
+      </w:r>
+      <w:proofErr w:type="spellStart"/>
+      <w:r>
+        <w:t>postgresql</w:t>
       </w:r>
       <w:proofErr w:type="spellEnd"/>
       <w:r>

</xml_diff>